<commit_message>
Working on updating Tables
</commit_message>
<xml_diff>
--- a/Tables/Publication bias table across outcomes.docx
+++ b/Tables/Publication bias table across outcomes.docx
@@ -248,103 +248,103 @@
                 <w:rFonts w:ascii="Calibri" w:hAnsi="Calibri"/>
                 <w:sz w:val="20"/>
               </w:rPr>
-              <w:t xml:space="default">0.003 [-0.16, 0.166]</w:t>
-            </w:r>
-          </w:p>
-        </w:tc>
-        <w:tc>
-          <w:tcPr>
-            <w:tcBorders>
-              <w:top w:val="single" w:space="0" w:color="D3D3D3"/>
-              <w:bottom w:val="single" w:space="0" w:color="D3D3D3"/>
-              <w:start w:val="single" w:space="0" w:color="D3D3D3"/>
-              <w:end w:val="single" w:space="0" w:color="D3D3D3"/>
-            </w:tcBorders>
-          </w:tcPr>
-          <w:p>
-            <w:pPr>
-              <w:spacing w:before="0" w:after="60"/>
-              <w:keepNext/>
-              <w:jc w:val="start"/>
-            </w:pPr>
-            <w:r>
-              <w:rPr>
-                <w:rFonts w:ascii="Calibri" w:hAnsi="Calibri"/>
-                <w:sz w:val="20"/>
-              </w:rPr>
-              <w:t xml:space="default">0.032 [-0.364, 0.429]</w:t>
-            </w:r>
-          </w:p>
-        </w:tc>
-        <w:tc>
-          <w:tcPr>
-            <w:tcBorders>
-              <w:top w:val="single" w:space="0" w:color="D3D3D3"/>
-              <w:bottom w:val="single" w:space="0" w:color="D3D3D3"/>
-              <w:start w:val="single" w:space="0" w:color="D3D3D3"/>
-              <w:end w:val="single" w:space="0" w:color="D3D3D3"/>
-            </w:tcBorders>
-          </w:tcPr>
-          <w:p>
-            <w:pPr>
-              <w:spacing w:before="0" w:after="60"/>
-              <w:keepNext/>
-              <w:jc w:val="start"/>
-            </w:pPr>
-            <w:r>
-              <w:rPr>
-                <w:rFonts w:ascii="Calibri" w:hAnsi="Calibri"/>
-                <w:sz w:val="20"/>
-              </w:rPr>
-              <w:t xml:space="default">0.026 [-1.187, 1.24]</w:t>
-            </w:r>
-          </w:p>
-        </w:tc>
-        <w:tc>
-          <w:tcPr>
-            <w:tcBorders>
-              <w:top w:val="single" w:space="0" w:color="D3D3D3"/>
-              <w:bottom w:val="single" w:space="0" w:color="D3D3D3"/>
-              <w:start w:val="single" w:space="0" w:color="D3D3D3"/>
-              <w:end w:val="single" w:space="0" w:color="D3D3D3"/>
-            </w:tcBorders>
-          </w:tcPr>
-          <w:p>
-            <w:pPr>
-              <w:spacing w:before="0" w:after="60"/>
-              <w:keepNext/>
-              <w:jc w:val="start"/>
-            </w:pPr>
-            <w:r>
-              <w:rPr>
-                <w:rFonts w:ascii="Calibri" w:hAnsi="Calibri"/>
-                <w:sz w:val="20"/>
-              </w:rPr>
-              <w:t xml:space="default">0.119 [-0.013, 0.42]</w:t>
-            </w:r>
-          </w:p>
-        </w:tc>
-        <w:tc>
-          <w:tcPr>
-            <w:tcBorders>
-              <w:top w:val="single" w:space="0" w:color="D3D3D3"/>
-              <w:bottom w:val="single" w:space="0" w:color="D3D3D3"/>
-              <w:start w:val="single" w:space="0" w:color="D3D3D3"/>
-              <w:end w:val="single" w:space="0" w:color="D3D3D3"/>
-            </w:tcBorders>
-          </w:tcPr>
-          <w:p>
-            <w:pPr>
-              <w:spacing w:before="0" w:after="60"/>
-              <w:keepNext/>
-              <w:jc w:val="start"/>
-            </w:pPr>
-            <w:r>
-              <w:rPr>
-                <w:rFonts w:ascii="Calibri" w:hAnsi="Calibri"/>
-                <w:sz w:val="20"/>
-              </w:rPr>
-              <w:t xml:space="default">0.102 [-0.083, 0.448]</w:t>
+              <w:t xml:space="default">0.015 [-0.141, 0.171]</w:t>
+            </w:r>
+          </w:p>
+        </w:tc>
+        <w:tc>
+          <w:tcPr>
+            <w:tcBorders>
+              <w:top w:val="single" w:space="0" w:color="D3D3D3"/>
+              <w:bottom w:val="single" w:space="0" w:color="D3D3D3"/>
+              <w:start w:val="single" w:space="0" w:color="D3D3D3"/>
+              <w:end w:val="single" w:space="0" w:color="D3D3D3"/>
+            </w:tcBorders>
+          </w:tcPr>
+          <w:p>
+            <w:pPr>
+              <w:spacing w:before="0" w:after="60"/>
+              <w:keepNext/>
+              <w:jc w:val="start"/>
+            </w:pPr>
+            <w:r>
+              <w:rPr>
+                <w:rFonts w:ascii="Calibri" w:hAnsi="Calibri"/>
+                <w:sz w:val="20"/>
+              </w:rPr>
+              <w:t xml:space="default">0.03 [-0.331, 0.392]</w:t>
+            </w:r>
+          </w:p>
+        </w:tc>
+        <w:tc>
+          <w:tcPr>
+            <w:tcBorders>
+              <w:top w:val="single" w:space="0" w:color="D3D3D3"/>
+              <w:bottom w:val="single" w:space="0" w:color="D3D3D3"/>
+              <w:start w:val="single" w:space="0" w:color="D3D3D3"/>
+              <w:end w:val="single" w:space="0" w:color="D3D3D3"/>
+            </w:tcBorders>
+          </w:tcPr>
+          <w:p>
+            <w:pPr>
+              <w:spacing w:before="0" w:after="60"/>
+              <w:keepNext/>
+              <w:jc w:val="start"/>
+            </w:pPr>
+            <w:r>
+              <w:rPr>
+                <w:rFonts w:ascii="Calibri" w:hAnsi="Calibri"/>
+                <w:sz w:val="20"/>
+              </w:rPr>
+              <w:t xml:space="default">0.038 [-1.068, 1.145]</w:t>
+            </w:r>
+          </w:p>
+        </w:tc>
+        <w:tc>
+          <w:tcPr>
+            <w:tcBorders>
+              <w:top w:val="single" w:space="0" w:color="D3D3D3"/>
+              <w:bottom w:val="single" w:space="0" w:color="D3D3D3"/>
+              <w:start w:val="single" w:space="0" w:color="D3D3D3"/>
+              <w:end w:val="single" w:space="0" w:color="D3D3D3"/>
+            </w:tcBorders>
+          </w:tcPr>
+          <w:p>
+            <w:pPr>
+              <w:spacing w:before="0" w:after="60"/>
+              <w:keepNext/>
+              <w:jc w:val="start"/>
+            </w:pPr>
+            <w:r>
+              <w:rPr>
+                <w:rFonts w:ascii="Calibri" w:hAnsi="Calibri"/>
+                <w:sz w:val="20"/>
+              </w:rPr>
+              <w:t xml:space="default">0.125 [-0.003, 0.416]</w:t>
+            </w:r>
+          </w:p>
+        </w:tc>
+        <w:tc>
+          <w:tcPr>
+            <w:tcBorders>
+              <w:top w:val="single" w:space="0" w:color="D3D3D3"/>
+              <w:bottom w:val="single" w:space="0" w:color="D3D3D3"/>
+              <w:start w:val="single" w:space="0" w:color="D3D3D3"/>
+              <w:end w:val="single" w:space="0" w:color="D3D3D3"/>
+            </w:tcBorders>
+          </w:tcPr>
+          <w:p>
+            <w:pPr>
+              <w:spacing w:before="0" w:after="60"/>
+              <w:keepNext/>
+              <w:jc w:val="start"/>
+            </w:pPr>
+            <w:r>
+              <w:rPr>
+                <w:rFonts w:ascii="Calibri" w:hAnsi="Calibri"/>
+                <w:sz w:val="20"/>
+              </w:rPr>
+              <w:t xml:space="default">0.109 [-0.058, 0.42]</w:t>
             </w:r>
           </w:p>
         </w:tc>
@@ -421,103 +421,103 @@
                 <w:rFonts w:ascii="Calibri" w:hAnsi="Calibri"/>
                 <w:sz w:val="20"/>
               </w:rPr>
-              <w:t xml:space="default">0.172 [0.06, 0.283]</w:t>
-            </w:r>
-          </w:p>
-        </w:tc>
-        <w:tc>
-          <w:tcPr>
-            <w:tcBorders>
-              <w:top w:val="single" w:space="0" w:color="D3D3D3"/>
-              <w:bottom w:val="single" w:space="0" w:color="D3D3D3"/>
-              <w:start w:val="single" w:space="0" w:color="D3D3D3"/>
-              <w:end w:val="single" w:space="0" w:color="D3D3D3"/>
-            </w:tcBorders>
-          </w:tcPr>
-          <w:p>
-            <w:pPr>
-              <w:spacing w:before="0" w:after="60"/>
-              <w:keepNext/>
-              <w:jc w:val="start"/>
-            </w:pPr>
-            <w:r>
-              <w:rPr>
-                <w:rFonts w:ascii="Calibri" w:hAnsi="Calibri"/>
-                <w:sz w:val="20"/>
-              </w:rPr>
-              <w:t xml:space="default">0.295 [0.028, 0.562]</w:t>
-            </w:r>
-          </w:p>
-        </w:tc>
-        <w:tc>
-          <w:tcPr>
-            <w:tcBorders>
-              <w:top w:val="single" w:space="0" w:color="D3D3D3"/>
-              <w:bottom w:val="single" w:space="0" w:color="D3D3D3"/>
-              <w:start w:val="single" w:space="0" w:color="D3D3D3"/>
-              <w:end w:val="single" w:space="0" w:color="D3D3D3"/>
-            </w:tcBorders>
-          </w:tcPr>
-          <w:p>
-            <w:pPr>
-              <w:spacing w:before="0" w:after="60"/>
-              <w:keepNext/>
-              <w:jc w:val="start"/>
-            </w:pPr>
-            <w:r>
-              <w:rPr>
-                <w:rFonts w:ascii="Calibri" w:hAnsi="Calibri"/>
-                <w:sz w:val="20"/>
-              </w:rPr>
-              <w:t xml:space="default">0.29 [-1.051, 1.632]</w:t>
-            </w:r>
-          </w:p>
-        </w:tc>
-        <w:tc>
-          <w:tcPr>
-            <w:tcBorders>
-              <w:top w:val="single" w:space="0" w:color="D3D3D3"/>
-              <w:bottom w:val="single" w:space="0" w:color="D3D3D3"/>
-              <w:start w:val="single" w:space="0" w:color="D3D3D3"/>
-              <w:end w:val="single" w:space="0" w:color="D3D3D3"/>
-            </w:tcBorders>
-          </w:tcPr>
-          <w:p>
-            <w:pPr>
-              <w:spacing w:before="0" w:after="60"/>
-              <w:keepNext/>
-              <w:jc w:val="start"/>
-            </w:pPr>
-            <w:r>
-              <w:rPr>
-                <w:rFonts w:ascii="Calibri" w:hAnsi="Calibri"/>
-                <w:sz w:val="20"/>
-              </w:rPr>
-              <w:t xml:space="default">0.255 [0.118, 0.384]</w:t>
-            </w:r>
-          </w:p>
-        </w:tc>
-        <w:tc>
-          <w:tcPr>
-            <w:tcBorders>
-              <w:top w:val="single" w:space="0" w:color="D3D3D3"/>
-              <w:bottom w:val="single" w:space="0" w:color="D3D3D3"/>
-              <w:start w:val="single" w:space="0" w:color="D3D3D3"/>
-              <w:end w:val="single" w:space="0" w:color="D3D3D3"/>
-            </w:tcBorders>
-          </w:tcPr>
-          <w:p>
-            <w:pPr>
-              <w:spacing w:before="0" w:after="60"/>
-              <w:keepNext/>
-              <w:jc w:val="start"/>
-            </w:pPr>
-            <w:r>
-              <w:rPr>
-                <w:rFonts w:ascii="Calibri" w:hAnsi="Calibri"/>
-                <w:sz w:val="20"/>
-              </w:rPr>
-              <w:t xml:space="default">0.239 [0.049, 0.405]</w:t>
+              <w:t xml:space="default">0.173 [0.062, 0.284]</w:t>
+            </w:r>
+          </w:p>
+        </w:tc>
+        <w:tc>
+          <w:tcPr>
+            <w:tcBorders>
+              <w:top w:val="single" w:space="0" w:color="D3D3D3"/>
+              <w:bottom w:val="single" w:space="0" w:color="D3D3D3"/>
+              <w:start w:val="single" w:space="0" w:color="D3D3D3"/>
+              <w:end w:val="single" w:space="0" w:color="D3D3D3"/>
+            </w:tcBorders>
+          </w:tcPr>
+          <w:p>
+            <w:pPr>
+              <w:spacing w:before="0" w:after="60"/>
+              <w:keepNext/>
+              <w:jc w:val="start"/>
+            </w:pPr>
+            <w:r>
+              <w:rPr>
+                <w:rFonts w:ascii="Calibri" w:hAnsi="Calibri"/>
+                <w:sz w:val="20"/>
+              </w:rPr>
+              <w:t xml:space="default">0.304 [0.042, 0.566]</w:t>
+            </w:r>
+          </w:p>
+        </w:tc>
+        <w:tc>
+          <w:tcPr>
+            <w:tcBorders>
+              <w:top w:val="single" w:space="0" w:color="D3D3D3"/>
+              <w:bottom w:val="single" w:space="0" w:color="D3D3D3"/>
+              <w:start w:val="single" w:space="0" w:color="D3D3D3"/>
+              <w:end w:val="single" w:space="0" w:color="D3D3D3"/>
+            </w:tcBorders>
+          </w:tcPr>
+          <w:p>
+            <w:pPr>
+              <w:spacing w:before="0" w:after="60"/>
+              <w:keepNext/>
+              <w:jc w:val="start"/>
+            </w:pPr>
+            <w:r>
+              <w:rPr>
+                <w:rFonts w:ascii="Calibri" w:hAnsi="Calibri"/>
+                <w:sz w:val="20"/>
+              </w:rPr>
+              <w:t xml:space="default">0.31 [-0.783, 1.404]</w:t>
+            </w:r>
+          </w:p>
+        </w:tc>
+        <w:tc>
+          <w:tcPr>
+            <w:tcBorders>
+              <w:top w:val="single" w:space="0" w:color="D3D3D3"/>
+              <w:bottom w:val="single" w:space="0" w:color="D3D3D3"/>
+              <w:start w:val="single" w:space="0" w:color="D3D3D3"/>
+              <w:end w:val="single" w:space="0" w:color="D3D3D3"/>
+            </w:tcBorders>
+          </w:tcPr>
+          <w:p>
+            <w:pPr>
+              <w:spacing w:before="0" w:after="60"/>
+              <w:keepNext/>
+              <w:jc w:val="start"/>
+            </w:pPr>
+            <w:r>
+              <w:rPr>
+                <w:rFonts w:ascii="Calibri" w:hAnsi="Calibri"/>
+                <w:sz w:val="20"/>
+              </w:rPr>
+              <w:t xml:space="default">0.253 [0.127, 0.387]</w:t>
+            </w:r>
+          </w:p>
+        </w:tc>
+        <w:tc>
+          <w:tcPr>
+            <w:tcBorders>
+              <w:top w:val="single" w:space="0" w:color="D3D3D3"/>
+              <w:bottom w:val="single" w:space="0" w:color="D3D3D3"/>
+              <w:start w:val="single" w:space="0" w:color="D3D3D3"/>
+              <w:end w:val="single" w:space="0" w:color="D3D3D3"/>
+            </w:tcBorders>
+          </w:tcPr>
+          <w:p>
+            <w:pPr>
+              <w:spacing w:before="0" w:after="60"/>
+              <w:keepNext/>
+              <w:jc w:val="start"/>
+            </w:pPr>
+            <w:r>
+              <w:rPr>
+                <w:rFonts w:ascii="Calibri" w:hAnsi="Calibri"/>
+                <w:sz w:val="20"/>
+              </w:rPr>
+              <w:t xml:space="default">0.238 [0.044, 0.38]</w:t>
             </w:r>
           </w:p>
         </w:tc>
@@ -594,103 +594,103 @@
                 <w:rFonts w:ascii="Calibri" w:hAnsi="Calibri"/>
                 <w:sz w:val="20"/>
               </w:rPr>
-              <w:t xml:space="default">-0.113 [-0.517, 0.291]</w:t>
-            </w:r>
-          </w:p>
-        </w:tc>
-        <w:tc>
-          <w:tcPr>
-            <w:tcBorders>
-              <w:top w:val="single" w:space="0" w:color="D3D3D3"/>
-              <w:bottom w:val="single" w:space="0" w:color="D3D3D3"/>
-              <w:start w:val="single" w:space="0" w:color="D3D3D3"/>
-              <w:end w:val="single" w:space="0" w:color="D3D3D3"/>
-            </w:tcBorders>
-          </w:tcPr>
-          <w:p>
-            <w:pPr>
-              <w:spacing w:before="0" w:after="60"/>
-              <w:keepNext/>
-              <w:jc w:val="start"/>
-            </w:pPr>
-            <w:r>
-              <w:rPr>
-                <w:rFonts w:ascii="Calibri" w:hAnsi="Calibri"/>
-                <w:sz w:val="20"/>
-              </w:rPr>
-              <w:t xml:space="default">-0.02 [-0.956, 0.916]</w:t>
-            </w:r>
-          </w:p>
-        </w:tc>
-        <w:tc>
-          <w:tcPr>
-            <w:tcBorders>
-              <w:top w:val="single" w:space="0" w:color="D3D3D3"/>
-              <w:bottom w:val="single" w:space="0" w:color="D3D3D3"/>
-              <w:start w:val="single" w:space="0" w:color="D3D3D3"/>
-              <w:end w:val="single" w:space="0" w:color="D3D3D3"/>
-            </w:tcBorders>
-          </w:tcPr>
-          <w:p>
-            <w:pPr>
-              <w:spacing w:before="0" w:after="60"/>
-              <w:keepNext/>
-              <w:jc w:val="start"/>
-            </w:pPr>
-            <w:r>
-              <w:rPr>
-                <w:rFonts w:ascii="Calibri" w:hAnsi="Calibri"/>
-                <w:sz w:val="20"/>
-              </w:rPr>
-              <w:t xml:space="default">-0.025 [-1.273, 1.224]</w:t>
-            </w:r>
-          </w:p>
-        </w:tc>
-        <w:tc>
-          <w:tcPr>
-            <w:tcBorders>
-              <w:top w:val="single" w:space="0" w:color="D3D3D3"/>
-              <w:bottom w:val="single" w:space="0" w:color="D3D3D3"/>
-              <w:start w:val="single" w:space="0" w:color="D3D3D3"/>
-              <w:end w:val="single" w:space="0" w:color="D3D3D3"/>
-            </w:tcBorders>
-          </w:tcPr>
-          <w:p>
-            <w:pPr>
-              <w:spacing w:before="0" w:after="60"/>
-              <w:keepNext/>
-              <w:jc w:val="start"/>
-            </w:pPr>
-            <w:r>
-              <w:rPr>
-                <w:rFonts w:ascii="Calibri" w:hAnsi="Calibri"/>
-                <w:sz w:val="20"/>
-              </w:rPr>
-              <w:t xml:space="default">-0.052 [-0.226, 0.703]</w:t>
-            </w:r>
-          </w:p>
-        </w:tc>
-        <w:tc>
-          <w:tcPr>
-            <w:tcBorders>
-              <w:top w:val="single" w:space="0" w:color="D3D3D3"/>
-              <w:bottom w:val="single" w:space="0" w:color="D3D3D3"/>
-              <w:start w:val="single" w:space="0" w:color="D3D3D3"/>
-              <w:end w:val="single" w:space="0" w:color="D3D3D3"/>
-            </w:tcBorders>
-          </w:tcPr>
-          <w:p>
-            <w:pPr>
-              <w:spacing w:before="0" w:after="60"/>
-              <w:keepNext/>
-              <w:jc w:val="start"/>
-            </w:pPr>
-            <w:r>
-              <w:rPr>
-                <w:rFonts w:ascii="Calibri" w:hAnsi="Calibri"/>
-                <w:sz w:val="20"/>
-              </w:rPr>
-              <w:t xml:space="default">-0.064 [-0.243, 0.691]</w:t>
+              <w:t xml:space="default">-0.11 [-0.51, 0.29]</w:t>
+            </w:r>
+          </w:p>
+        </w:tc>
+        <w:tc>
+          <w:tcPr>
+            <w:tcBorders>
+              <w:top w:val="single" w:space="0" w:color="D3D3D3"/>
+              <w:bottom w:val="single" w:space="0" w:color="D3D3D3"/>
+              <w:start w:val="single" w:space="0" w:color="D3D3D3"/>
+              <w:end w:val="single" w:space="0" w:color="D3D3D3"/>
+            </w:tcBorders>
+          </w:tcPr>
+          <w:p>
+            <w:pPr>
+              <w:spacing w:before="0" w:after="60"/>
+              <w:keepNext/>
+              <w:jc w:val="start"/>
+            </w:pPr>
+            <w:r>
+              <w:rPr>
+                <w:rFonts w:ascii="Calibri" w:hAnsi="Calibri"/>
+                <w:sz w:val="20"/>
+              </w:rPr>
+              <w:t xml:space="default">-0.01 [-0.951, 0.931]</w:t>
+            </w:r>
+          </w:p>
+        </w:tc>
+        <w:tc>
+          <w:tcPr>
+            <w:tcBorders>
+              <w:top w:val="single" w:space="0" w:color="D3D3D3"/>
+              <w:bottom w:val="single" w:space="0" w:color="D3D3D3"/>
+              <w:start w:val="single" w:space="0" w:color="D3D3D3"/>
+              <w:end w:val="single" w:space="0" w:color="D3D3D3"/>
+            </w:tcBorders>
+          </w:tcPr>
+          <w:p>
+            <w:pPr>
+              <w:spacing w:before="0" w:after="60"/>
+              <w:keepNext/>
+              <w:jc w:val="start"/>
+            </w:pPr>
+            <w:r>
+              <w:rPr>
+                <w:rFonts w:ascii="Calibri" w:hAnsi="Calibri"/>
+                <w:sz w:val="20"/>
+              </w:rPr>
+              <w:t xml:space="default">-0.004 [-1.108, 1.1]</w:t>
+            </w:r>
+          </w:p>
+        </w:tc>
+        <w:tc>
+          <w:tcPr>
+            <w:tcBorders>
+              <w:top w:val="single" w:space="0" w:color="D3D3D3"/>
+              <w:bottom w:val="single" w:space="0" w:color="D3D3D3"/>
+              <w:start w:val="single" w:space="0" w:color="D3D3D3"/>
+              <w:end w:val="single" w:space="0" w:color="D3D3D3"/>
+            </w:tcBorders>
+          </w:tcPr>
+          <w:p>
+            <w:pPr>
+              <w:spacing w:before="0" w:after="60"/>
+              <w:keepNext/>
+              <w:jc w:val="start"/>
+            </w:pPr>
+            <w:r>
+              <w:rPr>
+                <w:rFonts w:ascii="Calibri" w:hAnsi="Calibri"/>
+                <w:sz w:val="20"/>
+              </w:rPr>
+              <w:t xml:space="default">-0.048 [-0.222, 0.656]</w:t>
+            </w:r>
+          </w:p>
+        </w:tc>
+        <w:tc>
+          <w:tcPr>
+            <w:tcBorders>
+              <w:top w:val="single" w:space="0" w:color="D3D3D3"/>
+              <w:bottom w:val="single" w:space="0" w:color="D3D3D3"/>
+              <w:start w:val="single" w:space="0" w:color="D3D3D3"/>
+              <w:end w:val="single" w:space="0" w:color="D3D3D3"/>
+            </w:tcBorders>
+          </w:tcPr>
+          <w:p>
+            <w:pPr>
+              <w:spacing w:before="0" w:after="60"/>
+              <w:keepNext/>
+              <w:jc w:val="start"/>
+            </w:pPr>
+            <w:r>
+              <w:rPr>
+                <w:rFonts w:ascii="Calibri" w:hAnsi="Calibri"/>
+                <w:sz w:val="20"/>
+              </w:rPr>
+              <w:t xml:space="default">-0.059 [-0.235, 0.646]</w:t>
             </w:r>
           </w:p>
         </w:tc>
@@ -767,103 +767,103 @@
                 <w:rFonts w:ascii="Calibri" w:hAnsi="Calibri"/>
                 <w:sz w:val="20"/>
               </w:rPr>
-              <w:t xml:space="default">0.268 [-0.007, 0.543]</w:t>
-            </w:r>
-          </w:p>
-        </w:tc>
-        <w:tc>
-          <w:tcPr>
-            <w:tcBorders>
-              <w:top w:val="single" w:space="0" w:color="D3D3D3"/>
-              <w:bottom w:val="single" w:space="0" w:color="D3D3D3"/>
-              <w:start w:val="single" w:space="0" w:color="D3D3D3"/>
-              <w:end w:val="single" w:space="0" w:color="D3D3D3"/>
-            </w:tcBorders>
-          </w:tcPr>
-          <w:p>
-            <w:pPr>
-              <w:spacing w:before="0" w:after="60"/>
-              <w:keepNext/>
-              <w:jc w:val="start"/>
-            </w:pPr>
-            <w:r>
-              <w:rPr>
-                <w:rFonts w:ascii="Calibri" w:hAnsi="Calibri"/>
-                <w:sz w:val="20"/>
-              </w:rPr>
-              <w:t xml:space="default">0.395 [-0.198, 0.988]</w:t>
-            </w:r>
-          </w:p>
-        </w:tc>
-        <w:tc>
-          <w:tcPr>
-            <w:tcBorders>
-              <w:top w:val="single" w:space="0" w:color="D3D3D3"/>
-              <w:bottom w:val="single" w:space="0" w:color="D3D3D3"/>
-              <w:start w:val="single" w:space="0" w:color="D3D3D3"/>
-              <w:end w:val="single" w:space="0" w:color="D3D3D3"/>
-            </w:tcBorders>
-          </w:tcPr>
-          <w:p>
-            <w:pPr>
-              <w:spacing w:before="0" w:after="60"/>
-              <w:keepNext/>
-              <w:jc w:val="start"/>
-            </w:pPr>
-            <w:r>
-              <w:rPr>
-                <w:rFonts w:ascii="Calibri" w:hAnsi="Calibri"/>
-                <w:sz w:val="20"/>
-              </w:rPr>
-              <w:t xml:space="default">0.391 [-0.526, 1.307]</w:t>
-            </w:r>
-          </w:p>
-        </w:tc>
-        <w:tc>
-          <w:tcPr>
-            <w:tcBorders>
-              <w:top w:val="single" w:space="0" w:color="D3D3D3"/>
-              <w:bottom w:val="single" w:space="0" w:color="D3D3D3"/>
-              <w:start w:val="single" w:space="0" w:color="D3D3D3"/>
-              <w:end w:val="single" w:space="0" w:color="D3D3D3"/>
-            </w:tcBorders>
-          </w:tcPr>
-          <w:p>
-            <w:pPr>
-              <w:spacing w:before="0" w:after="60"/>
-              <w:keepNext/>
-              <w:jc w:val="start"/>
-            </w:pPr>
-            <w:r>
-              <w:rPr>
-                <w:rFonts w:ascii="Calibri" w:hAnsi="Calibri"/>
-                <w:sz w:val="20"/>
-              </w:rPr>
-              <w:t xml:space="default">0.371 [0.164, 0.573]</w:t>
-            </w:r>
-          </w:p>
-        </w:tc>
-        <w:tc>
-          <w:tcPr>
-            <w:tcBorders>
-              <w:top w:val="single" w:space="0" w:color="D3D3D3"/>
-              <w:bottom w:val="single" w:space="0" w:color="D3D3D3"/>
-              <w:start w:val="single" w:space="0" w:color="D3D3D3"/>
-              <w:end w:val="single" w:space="0" w:color="D3D3D3"/>
-            </w:tcBorders>
-          </w:tcPr>
-          <w:p>
-            <w:pPr>
-              <w:spacing w:before="0" w:after="60"/>
-              <w:keepNext/>
-              <w:jc w:val="start"/>
-            </w:pPr>
-            <w:r>
-              <w:rPr>
-                <w:rFonts w:ascii="Calibri" w:hAnsi="Calibri"/>
-                <w:sz w:val="20"/>
-              </w:rPr>
-              <w:t xml:space="default">0.358 [0.111, 0.58]</w:t>
+              <w:t xml:space="default">0.268 [-0.004, 0.54]</w:t>
+            </w:r>
+          </w:p>
+        </w:tc>
+        <w:tc>
+          <w:tcPr>
+            <w:tcBorders>
+              <w:top w:val="single" w:space="0" w:color="D3D3D3"/>
+              <w:bottom w:val="single" w:space="0" w:color="D3D3D3"/>
+              <w:start w:val="single" w:space="0" w:color="D3D3D3"/>
+              <w:end w:val="single" w:space="0" w:color="D3D3D3"/>
+            </w:tcBorders>
+          </w:tcPr>
+          <w:p>
+            <w:pPr>
+              <w:spacing w:before="0" w:after="60"/>
+              <w:keepNext/>
+              <w:jc w:val="start"/>
+            </w:pPr>
+            <w:r>
+              <w:rPr>
+                <w:rFonts w:ascii="Calibri" w:hAnsi="Calibri"/>
+                <w:sz w:val="20"/>
+              </w:rPr>
+              <w:t xml:space="default">0.401 [-0.196, 0.998]</w:t>
+            </w:r>
+          </w:p>
+        </w:tc>
+        <w:tc>
+          <w:tcPr>
+            <w:tcBorders>
+              <w:top w:val="single" w:space="0" w:color="D3D3D3"/>
+              <w:bottom w:val="single" w:space="0" w:color="D3D3D3"/>
+              <w:start w:val="single" w:space="0" w:color="D3D3D3"/>
+              <w:end w:val="single" w:space="0" w:color="D3D3D3"/>
+            </w:tcBorders>
+          </w:tcPr>
+          <w:p>
+            <w:pPr>
+              <w:spacing w:before="0" w:after="60"/>
+              <w:keepNext/>
+              <w:jc w:val="start"/>
+            </w:pPr>
+            <w:r>
+              <w:rPr>
+                <w:rFonts w:ascii="Calibri" w:hAnsi="Calibri"/>
+                <w:sz w:val="20"/>
+              </w:rPr>
+              <w:t xml:space="default">0.407 [-0.419, 1.232]</w:t>
+            </w:r>
+          </w:p>
+        </w:tc>
+        <w:tc>
+          <w:tcPr>
+            <w:tcBorders>
+              <w:top w:val="single" w:space="0" w:color="D3D3D3"/>
+              <w:bottom w:val="single" w:space="0" w:color="D3D3D3"/>
+              <w:start w:val="single" w:space="0" w:color="D3D3D3"/>
+              <w:end w:val="single" w:space="0" w:color="D3D3D3"/>
+            </w:tcBorders>
+          </w:tcPr>
+          <w:p>
+            <w:pPr>
+              <w:spacing w:before="0" w:after="60"/>
+              <w:keepNext/>
+              <w:jc w:val="start"/>
+            </w:pPr>
+            <w:r>
+              <w:rPr>
+                <w:rFonts w:ascii="Calibri" w:hAnsi="Calibri"/>
+                <w:sz w:val="20"/>
+              </w:rPr>
+              <w:t xml:space="default">0.359 [0.148, 0.571]</w:t>
+            </w:r>
+          </w:p>
+        </w:tc>
+        <w:tc>
+          <w:tcPr>
+            <w:tcBorders>
+              <w:top w:val="single" w:space="0" w:color="D3D3D3"/>
+              <w:bottom w:val="single" w:space="0" w:color="D3D3D3"/>
+              <w:start w:val="single" w:space="0" w:color="D3D3D3"/>
+              <w:end w:val="single" w:space="0" w:color="D3D3D3"/>
+            </w:tcBorders>
+          </w:tcPr>
+          <w:p>
+            <w:pPr>
+              <w:spacing w:before="0" w:after="60"/>
+              <w:keepNext/>
+              <w:jc w:val="start"/>
+            </w:pPr>
+            <w:r>
+              <w:rPr>
+                <w:rFonts w:ascii="Calibri" w:hAnsi="Calibri"/>
+                <w:sz w:val="20"/>
+              </w:rPr>
+              <w:t xml:space="default">0.346 [0.07, 0.564]</w:t>
             </w:r>
           </w:p>
         </w:tc>
@@ -940,103 +940,103 @@
                 <w:rFonts w:ascii="Calibri" w:hAnsi="Calibri"/>
                 <w:sz w:val="20"/>
               </w:rPr>
-              <w:t xml:space="default">-0.001 [-0.123, 0.121]</w:t>
-            </w:r>
-          </w:p>
-        </w:tc>
-        <w:tc>
-          <w:tcPr>
-            <w:tcBorders>
-              <w:top w:val="single" w:space="0" w:color="D3D3D3"/>
-              <w:bottom w:val="single" w:space="0" w:color="D3D3D3"/>
-              <w:start w:val="single" w:space="0" w:color="D3D3D3"/>
-              <w:end w:val="single" w:space="0" w:color="D3D3D3"/>
-            </w:tcBorders>
-          </w:tcPr>
-          <w:p>
-            <w:pPr>
-              <w:spacing w:before="0" w:after="60"/>
-              <w:keepNext/>
-              <w:jc w:val="start"/>
-            </w:pPr>
-            <w:r>
-              <w:rPr>
-                <w:rFonts w:ascii="Calibri" w:hAnsi="Calibri"/>
-                <w:sz w:val="20"/>
-              </w:rPr>
-              <w:t xml:space="default">0.179 [-0.704, 1.062]</w:t>
-            </w:r>
-          </w:p>
-        </w:tc>
-        <w:tc>
-          <w:tcPr>
-            <w:tcBorders>
-              <w:top w:val="single" w:space="0" w:color="D3D3D3"/>
-              <w:bottom w:val="single" w:space="0" w:color="D3D3D3"/>
-              <w:start w:val="single" w:space="0" w:color="D3D3D3"/>
-              <w:end w:val="single" w:space="0" w:color="D3D3D3"/>
-            </w:tcBorders>
-          </w:tcPr>
-          <w:p>
-            <w:pPr>
-              <w:spacing w:before="0" w:after="60"/>
-              <w:keepNext/>
-              <w:jc w:val="start"/>
-            </w:pPr>
-            <w:r>
-              <w:rPr>
-                <w:rFonts w:ascii="Calibri" w:hAnsi="Calibri"/>
-                <w:sz w:val="20"/>
-              </w:rPr>
-              <w:t xml:space="default">0.174 [-2.473, 2.821]</w:t>
-            </w:r>
-          </w:p>
-        </w:tc>
-        <w:tc>
-          <w:tcPr>
-            <w:tcBorders>
-              <w:top w:val="single" w:space="0" w:color="D3D3D3"/>
-              <w:bottom w:val="single" w:space="0" w:color="D3D3D3"/>
-              <w:start w:val="single" w:space="0" w:color="D3D3D3"/>
-              <w:end w:val="single" w:space="0" w:color="D3D3D3"/>
-            </w:tcBorders>
-          </w:tcPr>
-          <w:p>
-            <w:pPr>
-              <w:spacing w:before="0" w:after="60"/>
-              <w:keepNext/>
-              <w:jc w:val="start"/>
-            </w:pPr>
-            <w:r>
-              <w:rPr>
-                <w:rFonts w:ascii="Calibri" w:hAnsi="Calibri"/>
-                <w:sz w:val="20"/>
-              </w:rPr>
-              <w:t xml:space="default">0.241 [-0.013, 0.399]</w:t>
-            </w:r>
-          </w:p>
-        </w:tc>
-        <w:tc>
-          <w:tcPr>
-            <w:tcBorders>
-              <w:top w:val="single" w:space="0" w:color="D3D3D3"/>
-              <w:bottom w:val="single" w:space="0" w:color="D3D3D3"/>
-              <w:start w:val="single" w:space="0" w:color="D3D3D3"/>
-              <w:end w:val="single" w:space="0" w:color="D3D3D3"/>
-            </w:tcBorders>
-          </w:tcPr>
-          <w:p>
-            <w:pPr>
-              <w:spacing w:before="0" w:after="60"/>
-              <w:keepNext/>
-              <w:jc w:val="start"/>
-            </w:pPr>
-            <w:r>
-              <w:rPr>
-                <w:rFonts w:ascii="Calibri" w:hAnsi="Calibri"/>
-                <w:sz w:val="20"/>
-              </w:rPr>
-              <w:t xml:space="default">0.225 [-0.078, 0.399]</w:t>
+              <w:t xml:space="default">0.001 [-0.121, 0.123]</w:t>
+            </w:r>
+          </w:p>
+        </w:tc>
+        <w:tc>
+          <w:tcPr>
+            <w:tcBorders>
+              <w:top w:val="single" w:space="0" w:color="D3D3D3"/>
+              <w:bottom w:val="single" w:space="0" w:color="D3D3D3"/>
+              <w:start w:val="single" w:space="0" w:color="D3D3D3"/>
+              <w:end w:val="single" w:space="0" w:color="D3D3D3"/>
+            </w:tcBorders>
+          </w:tcPr>
+          <w:p>
+            <w:pPr>
+              <w:spacing w:before="0" w:after="60"/>
+              <w:keepNext/>
+              <w:jc w:val="start"/>
+            </w:pPr>
+            <w:r>
+              <w:rPr>
+                <w:rFonts w:ascii="Calibri" w:hAnsi="Calibri"/>
+                <w:sz w:val="20"/>
+              </w:rPr>
+              <w:t xml:space="default">0.191 [-0.673, 1.055]</w:t>
+            </w:r>
+          </w:p>
+        </w:tc>
+        <w:tc>
+          <w:tcPr>
+            <w:tcBorders>
+              <w:top w:val="single" w:space="0" w:color="D3D3D3"/>
+              <w:bottom w:val="single" w:space="0" w:color="D3D3D3"/>
+              <w:start w:val="single" w:space="0" w:color="D3D3D3"/>
+              <w:end w:val="single" w:space="0" w:color="D3D3D3"/>
+            </w:tcBorders>
+          </w:tcPr>
+          <w:p>
+            <w:pPr>
+              <w:spacing w:before="0" w:after="60"/>
+              <w:keepNext/>
+              <w:jc w:val="start"/>
+            </w:pPr>
+            <w:r>
+              <w:rPr>
+                <w:rFonts w:ascii="Calibri" w:hAnsi="Calibri"/>
+                <w:sz w:val="20"/>
+              </w:rPr>
+              <w:t xml:space="default">0.198 [-2.067, 2.463]</w:t>
+            </w:r>
+          </w:p>
+        </w:tc>
+        <w:tc>
+          <w:tcPr>
+            <w:tcBorders>
+              <w:top w:val="single" w:space="0" w:color="D3D3D3"/>
+              <w:bottom w:val="single" w:space="0" w:color="D3D3D3"/>
+              <w:start w:val="single" w:space="0" w:color="D3D3D3"/>
+              <w:end w:val="single" w:space="0" w:color="D3D3D3"/>
+            </w:tcBorders>
+          </w:tcPr>
+          <w:p>
+            <w:pPr>
+              <w:spacing w:before="0" w:after="60"/>
+              <w:keepNext/>
+              <w:jc w:val="start"/>
+            </w:pPr>
+            <w:r>
+              <w:rPr>
+                <w:rFonts w:ascii="Calibri" w:hAnsi="Calibri"/>
+                <w:sz w:val="20"/>
+              </w:rPr>
+              <w:t xml:space="default">0.248 [-0.004, 0.398]</w:t>
+            </w:r>
+          </w:p>
+        </w:tc>
+        <w:tc>
+          <w:tcPr>
+            <w:tcBorders>
+              <w:top w:val="single" w:space="0" w:color="D3D3D3"/>
+              <w:bottom w:val="single" w:space="0" w:color="D3D3D3"/>
+              <w:start w:val="single" w:space="0" w:color="D3D3D3"/>
+              <w:end w:val="single" w:space="0" w:color="D3D3D3"/>
+            </w:tcBorders>
+          </w:tcPr>
+          <w:p>
+            <w:pPr>
+              <w:spacing w:before="0" w:after="60"/>
+              <w:keepNext/>
+              <w:jc w:val="start"/>
+            </w:pPr>
+            <w:r>
+              <w:rPr>
+                <w:rFonts w:ascii="Calibri" w:hAnsi="Calibri"/>
+                <w:sz w:val="20"/>
+              </w:rPr>
+              <w:t xml:space="default">0.234 [-0.062, 0.405]</w:t>
             </w:r>
           </w:p>
         </w:tc>
@@ -1113,103 +1113,103 @@
                 <w:rFonts w:ascii="Calibri" w:hAnsi="Calibri"/>
                 <w:sz w:val="20"/>
               </w:rPr>
-              <w:t xml:space="default">0.126 [0.037, 0.216]</w:t>
-            </w:r>
-          </w:p>
-        </w:tc>
-        <w:tc>
-          <w:tcPr>
-            <w:tcBorders>
-              <w:top w:val="single" w:space="0" w:color="D3D3D3"/>
-              <w:bottom w:val="single" w:space="0" w:color="D3D3D3"/>
-              <w:start w:val="single" w:space="0" w:color="D3D3D3"/>
-              <w:end w:val="single" w:space="0" w:color="D3D3D3"/>
-            </w:tcBorders>
-          </w:tcPr>
-          <w:p>
-            <w:pPr>
-              <w:spacing w:before="0" w:after="60"/>
-              <w:keepNext/>
-              <w:jc w:val="start"/>
-            </w:pPr>
-            <w:r>
-              <w:rPr>
-                <w:rFonts w:ascii="Calibri" w:hAnsi="Calibri"/>
-                <w:sz w:val="20"/>
-              </w:rPr>
-              <w:t xml:space="default">0.212 [-0.222, 0.646]</w:t>
-            </w:r>
-          </w:p>
-        </w:tc>
-        <w:tc>
-          <w:tcPr>
-            <w:tcBorders>
-              <w:top w:val="single" w:space="0" w:color="D3D3D3"/>
-              <w:bottom w:val="single" w:space="0" w:color="D3D3D3"/>
-              <w:start w:val="single" w:space="0" w:color="D3D3D3"/>
-              <w:end w:val="single" w:space="0" w:color="D3D3D3"/>
-            </w:tcBorders>
-          </w:tcPr>
-          <w:p>
-            <w:pPr>
-              <w:spacing w:before="0" w:after="60"/>
-              <w:keepNext/>
-              <w:jc w:val="start"/>
-            </w:pPr>
-            <w:r>
-              <w:rPr>
-                <w:rFonts w:ascii="Calibri" w:hAnsi="Calibri"/>
-                <w:sz w:val="20"/>
-              </w:rPr>
-              <w:t xml:space="default">0.207 [-1.764, 2.178]</w:t>
-            </w:r>
-          </w:p>
-        </w:tc>
-        <w:tc>
-          <w:tcPr>
-            <w:tcBorders>
-              <w:top w:val="single" w:space="0" w:color="D3D3D3"/>
-              <w:bottom w:val="single" w:space="0" w:color="D3D3D3"/>
-              <w:start w:val="single" w:space="0" w:color="D3D3D3"/>
-              <w:end w:val="single" w:space="0" w:color="D3D3D3"/>
-            </w:tcBorders>
-          </w:tcPr>
-          <w:p>
-            <w:pPr>
-              <w:spacing w:before="0" w:after="60"/>
-              <w:keepNext/>
-              <w:jc w:val="start"/>
-            </w:pPr>
-            <w:r>
-              <w:rPr>
-                <w:rFonts w:ascii="Calibri" w:hAnsi="Calibri"/>
-                <w:sz w:val="20"/>
-              </w:rPr>
-              <w:t xml:space="default">0.285 [0.128, 0.369]</w:t>
-            </w:r>
-          </w:p>
-        </w:tc>
-        <w:tc>
-          <w:tcPr>
-            <w:tcBorders>
-              <w:top w:val="single" w:space="0" w:color="D3D3D3"/>
-              <w:bottom w:val="single" w:space="0" w:color="D3D3D3"/>
-              <w:start w:val="single" w:space="0" w:color="D3D3D3"/>
-              <w:end w:val="single" w:space="0" w:color="D3D3D3"/>
-            </w:tcBorders>
-          </w:tcPr>
-          <w:p>
-            <w:pPr>
-              <w:spacing w:before="0" w:after="60"/>
-              <w:keepNext/>
-              <w:jc w:val="start"/>
-            </w:pPr>
-            <w:r>
-              <w:rPr>
-                <w:rFonts w:ascii="Calibri" w:hAnsi="Calibri"/>
-                <w:sz w:val="20"/>
-              </w:rPr>
-              <w:t xml:space="default">0.273 [0.069, 0.383]</w:t>
+              <w:t xml:space="default">0.129 [0.038, 0.219]</w:t>
+            </w:r>
+          </w:p>
+        </w:tc>
+        <w:tc>
+          <w:tcPr>
+            <w:tcBorders>
+              <w:top w:val="single" w:space="0" w:color="D3D3D3"/>
+              <w:bottom w:val="single" w:space="0" w:color="D3D3D3"/>
+              <w:start w:val="single" w:space="0" w:color="D3D3D3"/>
+              <w:end w:val="single" w:space="0" w:color="D3D3D3"/>
+            </w:tcBorders>
+          </w:tcPr>
+          <w:p>
+            <w:pPr>
+              <w:spacing w:before="0" w:after="60"/>
+              <w:keepNext/>
+              <w:jc w:val="start"/>
+            </w:pPr>
+            <w:r>
+              <w:rPr>
+                <w:rFonts w:ascii="Calibri" w:hAnsi="Calibri"/>
+                <w:sz w:val="20"/>
+              </w:rPr>
+              <w:t xml:space="default">0.224 [-0.188, 0.637]</w:t>
+            </w:r>
+          </w:p>
+        </w:tc>
+        <w:tc>
+          <w:tcPr>
+            <w:tcBorders>
+              <w:top w:val="single" w:space="0" w:color="D3D3D3"/>
+              <w:bottom w:val="single" w:space="0" w:color="D3D3D3"/>
+              <w:start w:val="single" w:space="0" w:color="D3D3D3"/>
+              <w:end w:val="single" w:space="0" w:color="D3D3D3"/>
+            </w:tcBorders>
+          </w:tcPr>
+          <w:p>
+            <w:pPr>
+              <w:spacing w:before="0" w:after="60"/>
+              <w:keepNext/>
+              <w:jc w:val="start"/>
+            </w:pPr>
+            <w:r>
+              <w:rPr>
+                <w:rFonts w:ascii="Calibri" w:hAnsi="Calibri"/>
+                <w:sz w:val="20"/>
+              </w:rPr>
+              <w:t xml:space="default">0.231 [-1.371, 1.832]</w:t>
+            </w:r>
+          </w:p>
+        </w:tc>
+        <w:tc>
+          <w:tcPr>
+            <w:tcBorders>
+              <w:top w:val="single" w:space="0" w:color="D3D3D3"/>
+              <w:bottom w:val="single" w:space="0" w:color="D3D3D3"/>
+              <w:start w:val="single" w:space="0" w:color="D3D3D3"/>
+              <w:end w:val="single" w:space="0" w:color="D3D3D3"/>
+            </w:tcBorders>
+          </w:tcPr>
+          <w:p>
+            <w:pPr>
+              <w:spacing w:before="0" w:after="60"/>
+              <w:keepNext/>
+              <w:jc w:val="start"/>
+            </w:pPr>
+            <w:r>
+              <w:rPr>
+                <w:rFonts w:ascii="Calibri" w:hAnsi="Calibri"/>
+                <w:sz w:val="20"/>
+              </w:rPr>
+              <w:t xml:space="default">0.291 [0.138, 0.37]</w:t>
+            </w:r>
+          </w:p>
+        </w:tc>
+        <w:tc>
+          <w:tcPr>
+            <w:tcBorders>
+              <w:top w:val="single" w:space="0" w:color="D3D3D3"/>
+              <w:bottom w:val="single" w:space="0" w:color="D3D3D3"/>
+              <w:start w:val="single" w:space="0" w:color="D3D3D3"/>
+              <w:end w:val="single" w:space="0" w:color="D3D3D3"/>
+            </w:tcBorders>
+          </w:tcPr>
+          <w:p>
+            <w:pPr>
+              <w:spacing w:before="0" w:after="60"/>
+              <w:keepNext/>
+              <w:jc w:val="start"/>
+            </w:pPr>
+            <w:r>
+              <w:rPr>
+                <w:rFonts w:ascii="Calibri" w:hAnsi="Calibri"/>
+                <w:sz w:val="20"/>
+              </w:rPr>
+              <w:t xml:space="default">0.28 [0.086, 0.384]</w:t>
             </w:r>
           </w:p>
         </w:tc>
@@ -1286,103 +1286,103 @@
                 <w:rFonts w:ascii="Calibri" w:hAnsi="Calibri"/>
                 <w:sz w:val="20"/>
               </w:rPr>
-              <w:t xml:space="default">0.26 [0.115, 0.404]</w:t>
-            </w:r>
-          </w:p>
-        </w:tc>
-        <w:tc>
-          <w:tcPr>
-            <w:tcBorders>
-              <w:top w:val="single" w:space="0" w:color="D3D3D3"/>
-              <w:bottom w:val="single" w:space="0" w:color="D3D3D3"/>
-              <w:start w:val="single" w:space="0" w:color="D3D3D3"/>
-              <w:end w:val="single" w:space="0" w:color="D3D3D3"/>
-            </w:tcBorders>
-          </w:tcPr>
-          <w:p>
-            <w:pPr>
-              <w:spacing w:before="0" w:after="60"/>
-              <w:keepNext/>
-              <w:jc w:val="start"/>
-            </w:pPr>
-            <w:r>
-              <w:rPr>
-                <w:rFonts w:ascii="Calibri" w:hAnsi="Calibri"/>
-                <w:sz w:val="20"/>
-              </w:rPr>
-              <w:t xml:space="default">0.279 [-0.129, 0.686]</w:t>
-            </w:r>
-          </w:p>
-        </w:tc>
-        <w:tc>
-          <w:tcPr>
-            <w:tcBorders>
-              <w:top w:val="single" w:space="0" w:color="D3D3D3"/>
-              <w:bottom w:val="single" w:space="0" w:color="D3D3D3"/>
-              <w:start w:val="single" w:space="0" w:color="D3D3D3"/>
-              <w:end w:val="single" w:space="0" w:color="D3D3D3"/>
-            </w:tcBorders>
-          </w:tcPr>
-          <w:p>
-            <w:pPr>
-              <w:spacing w:before="0" w:after="60"/>
-              <w:keepNext/>
-              <w:jc w:val="start"/>
-            </w:pPr>
-            <w:r>
-              <w:rPr>
-                <w:rFonts w:ascii="Calibri" w:hAnsi="Calibri"/>
-                <w:sz w:val="20"/>
-              </w:rPr>
-              <w:t xml:space="default">0.273 [-0.884, 1.43]</w:t>
-            </w:r>
-          </w:p>
-        </w:tc>
-        <w:tc>
-          <w:tcPr>
-            <w:tcBorders>
-              <w:top w:val="single" w:space="0" w:color="D3D3D3"/>
-              <w:bottom w:val="single" w:space="0" w:color="D3D3D3"/>
-              <w:start w:val="single" w:space="0" w:color="D3D3D3"/>
-              <w:end w:val="single" w:space="0" w:color="D3D3D3"/>
-            </w:tcBorders>
-          </w:tcPr>
-          <w:p>
-            <w:pPr>
-              <w:spacing w:before="0" w:after="60"/>
-              <w:keepNext/>
-              <w:jc w:val="start"/>
-            </w:pPr>
-            <w:r>
-              <w:rPr>
-                <w:rFonts w:ascii="Calibri" w:hAnsi="Calibri"/>
-                <w:sz w:val="20"/>
-              </w:rPr>
-              <w:t xml:space="default">0.359 [0.045, 0.645]</w:t>
-            </w:r>
-          </w:p>
-        </w:tc>
-        <w:tc>
-          <w:tcPr>
-            <w:tcBorders>
-              <w:top w:val="single" w:space="0" w:color="D3D3D3"/>
-              <w:bottom w:val="single" w:space="0" w:color="D3D3D3"/>
-              <w:start w:val="single" w:space="0" w:color="D3D3D3"/>
-              <w:end w:val="single" w:space="0" w:color="D3D3D3"/>
-            </w:tcBorders>
-          </w:tcPr>
-          <w:p>
-            <w:pPr>
-              <w:spacing w:before="0" w:after="60"/>
-              <w:keepNext/>
-              <w:jc w:val="start"/>
-            </w:pPr>
-            <w:r>
-              <w:rPr>
-                <w:rFonts w:ascii="Calibri" w:hAnsi="Calibri"/>
-                <w:sz w:val="20"/>
-              </w:rPr>
-              <w:t xml:space="default">0.34 [-0.021, 0.632]</w:t>
+              <w:t xml:space="default">0.261 [0.12, 0.402]</w:t>
+            </w:r>
+          </w:p>
+        </w:tc>
+        <w:tc>
+          <w:tcPr>
+            <w:tcBorders>
+              <w:top w:val="single" w:space="0" w:color="D3D3D3"/>
+              <w:bottom w:val="single" w:space="0" w:color="D3D3D3"/>
+              <w:start w:val="single" w:space="0" w:color="D3D3D3"/>
+              <w:end w:val="single" w:space="0" w:color="D3D3D3"/>
+            </w:tcBorders>
+          </w:tcPr>
+          <w:p>
+            <w:pPr>
+              <w:spacing w:before="0" w:after="60"/>
+              <w:keepNext/>
+              <w:jc w:val="start"/>
+            </w:pPr>
+            <w:r>
+              <w:rPr>
+                <w:rFonts w:ascii="Calibri" w:hAnsi="Calibri"/>
+                <w:sz w:val="20"/>
+              </w:rPr>
+              <w:t xml:space="default">0.287 [-0.112, 0.685]</w:t>
+            </w:r>
+          </w:p>
+        </w:tc>
+        <w:tc>
+          <w:tcPr>
+            <w:tcBorders>
+              <w:top w:val="single" w:space="0" w:color="D3D3D3"/>
+              <w:bottom w:val="single" w:space="0" w:color="D3D3D3"/>
+              <w:start w:val="single" w:space="0" w:color="D3D3D3"/>
+              <w:end w:val="single" w:space="0" w:color="D3D3D3"/>
+            </w:tcBorders>
+          </w:tcPr>
+          <w:p>
+            <w:pPr>
+              <w:spacing w:before="0" w:after="60"/>
+              <w:keepNext/>
+              <w:jc w:val="start"/>
+            </w:pPr>
+            <w:r>
+              <w:rPr>
+                <w:rFonts w:ascii="Calibri" w:hAnsi="Calibri"/>
+                <w:sz w:val="20"/>
+              </w:rPr>
+              <w:t xml:space="default">0.294 [-0.711, 1.299]</w:t>
+            </w:r>
+          </w:p>
+        </w:tc>
+        <w:tc>
+          <w:tcPr>
+            <w:tcBorders>
+              <w:top w:val="single" w:space="0" w:color="D3D3D3"/>
+              <w:bottom w:val="single" w:space="0" w:color="D3D3D3"/>
+              <w:start w:val="single" w:space="0" w:color="D3D3D3"/>
+              <w:end w:val="single" w:space="0" w:color="D3D3D3"/>
+            </w:tcBorders>
+          </w:tcPr>
+          <w:p>
+            <w:pPr>
+              <w:spacing w:before="0" w:after="60"/>
+              <w:keepNext/>
+              <w:jc w:val="start"/>
+            </w:pPr>
+            <w:r>
+              <w:rPr>
+                <w:rFonts w:ascii="Calibri" w:hAnsi="Calibri"/>
+                <w:sz w:val="20"/>
+              </w:rPr>
+              <w:t xml:space="default">0.354 [0.034, 0.641]</w:t>
+            </w:r>
+          </w:p>
+        </w:tc>
+        <w:tc>
+          <w:tcPr>
+            <w:tcBorders>
+              <w:top w:val="single" w:space="0" w:color="D3D3D3"/>
+              <w:bottom w:val="single" w:space="0" w:color="D3D3D3"/>
+              <w:start w:val="single" w:space="0" w:color="D3D3D3"/>
+              <w:end w:val="single" w:space="0" w:color="D3D3D3"/>
+            </w:tcBorders>
+          </w:tcPr>
+          <w:p>
+            <w:pPr>
+              <w:spacing w:before="0" w:after="60"/>
+              <w:keepNext/>
+              <w:jc w:val="start"/>
+            </w:pPr>
+            <w:r>
+              <w:rPr>
+                <w:rFonts w:ascii="Calibri" w:hAnsi="Calibri"/>
+                <w:sz w:val="20"/>
+              </w:rPr>
+              <w:t xml:space="default">0.336 [-0.035, 0.649]</w:t>
             </w:r>
           </w:p>
         </w:tc>
@@ -1459,55 +1459,55 @@
                 <w:rFonts w:ascii="Calibri" w:hAnsi="Calibri"/>
                 <w:sz w:val="20"/>
               </w:rPr>
-              <w:t xml:space="default">0.189</w:t>
-            </w:r>
-          </w:p>
-        </w:tc>
-        <w:tc>
-          <w:tcPr>
-            <w:tcBorders>
-              <w:top w:val="single" w:space="0" w:color="D3D3D3"/>
-              <w:bottom w:val="single" w:space="0" w:color="D3D3D3"/>
-              <w:start w:val="single" w:space="0" w:color="D3D3D3"/>
-              <w:end w:val="single" w:space="0" w:color="D3D3D3"/>
-            </w:tcBorders>
-          </w:tcPr>
-          <w:p>
-            <w:pPr>
-              <w:spacing w:before="0" w:after="60"/>
-              <w:keepNext/>
-              <w:jc w:val="start"/>
-            </w:pPr>
-            <w:r>
-              <w:rPr>
-                <w:rFonts w:ascii="Calibri" w:hAnsi="Calibri"/>
-                <w:sz w:val="20"/>
-              </w:rPr>
-              <w:t xml:space="default">0.369</w:t>
-            </w:r>
-          </w:p>
-        </w:tc>
-        <w:tc>
-          <w:tcPr>
-            <w:tcBorders>
-              <w:top w:val="single" w:space="0" w:color="D3D3D3"/>
-              <w:bottom w:val="single" w:space="0" w:color="D3D3D3"/>
-              <w:start w:val="single" w:space="0" w:color="D3D3D3"/>
-              <w:end w:val="single" w:space="0" w:color="D3D3D3"/>
-            </w:tcBorders>
-          </w:tcPr>
-          <w:p>
-            <w:pPr>
-              <w:spacing w:before="0" w:after="60"/>
-              <w:keepNext/>
-              <w:jc w:val="start"/>
-            </w:pPr>
-            <w:r>
-              <w:rPr>
-                <w:rFonts w:ascii="Calibri" w:hAnsi="Calibri"/>
-                <w:sz w:val="20"/>
-              </w:rPr>
-              <w:t xml:space="default">0.344</w:t>
+              <w:t xml:space="default">0.184</w:t>
+            </w:r>
+          </w:p>
+        </w:tc>
+        <w:tc>
+          <w:tcPr>
+            <w:tcBorders>
+              <w:top w:val="single" w:space="0" w:color="D3D3D3"/>
+              <w:bottom w:val="single" w:space="0" w:color="D3D3D3"/>
+              <w:start w:val="single" w:space="0" w:color="D3D3D3"/>
+              <w:end w:val="single" w:space="0" w:color="D3D3D3"/>
+            </w:tcBorders>
+          </w:tcPr>
+          <w:p>
+            <w:pPr>
+              <w:spacing w:before="0" w:after="60"/>
+              <w:keepNext/>
+              <w:jc w:val="start"/>
+            </w:pPr>
+            <w:r>
+              <w:rPr>
+                <w:rFonts w:ascii="Calibri" w:hAnsi="Calibri"/>
+                <w:sz w:val="20"/>
+              </w:rPr>
+              <w:t xml:space="default">0.361</w:t>
+            </w:r>
+          </w:p>
+        </w:tc>
+        <w:tc>
+          <w:tcPr>
+            <w:tcBorders>
+              <w:top w:val="single" w:space="0" w:color="D3D3D3"/>
+              <w:bottom w:val="single" w:space="0" w:color="D3D3D3"/>
+              <w:start w:val="single" w:space="0" w:color="D3D3D3"/>
+              <w:end w:val="single" w:space="0" w:color="D3D3D3"/>
+            </w:tcBorders>
+          </w:tcPr>
+          <w:p>
+            <w:pPr>
+              <w:spacing w:before="0" w:after="60"/>
+              <w:keepNext/>
+              <w:jc w:val="start"/>
+            </w:pPr>
+            <w:r>
+              <w:rPr>
+                <w:rFonts w:ascii="Calibri" w:hAnsi="Calibri"/>
+                <w:sz w:val="20"/>
+              </w:rPr>
+              <w:t xml:space="default">0.331</w:t>
             </w:r>
           </w:p>
         </w:tc>
@@ -1608,7 +1608,7 @@
                 <w:rFonts w:ascii="Calibri" w:hAnsi="Calibri"/>
                 <w:sz w:val="20"/>
               </w:rPr>
-              <w:t xml:space="default">0.204</w:t>
+              <w:t xml:space="default">0.198</w:t>
             </w:r>
           </w:p>
         </w:tc>
@@ -1680,55 +1680,55 @@
                 <w:rFonts w:ascii="Calibri" w:hAnsi="Calibri"/>
                 <w:sz w:val="20"/>
               </w:rPr>
-              <w:t xml:space="default">0.078</w:t>
-            </w:r>
-          </w:p>
-        </w:tc>
-        <w:tc>
-          <w:tcPr>
-            <w:tcBorders>
-              <w:top w:val="single" w:space="0" w:color="D3D3D3"/>
-              <w:bottom w:val="single" w:space="0" w:color="D3D3D3"/>
-              <w:start w:val="single" w:space="0" w:color="D3D3D3"/>
-              <w:end w:val="single" w:space="0" w:color="D3D3D3"/>
-            </w:tcBorders>
-          </w:tcPr>
-          <w:p>
-            <w:pPr>
-              <w:spacing w:before="0" w:after="60"/>
-              <w:keepNext/>
-              <w:jc w:val="start"/>
-            </w:pPr>
-            <w:r>
-              <w:rPr>
-                <w:rFonts w:ascii="Calibri" w:hAnsi="Calibri"/>
-                <w:sz w:val="20"/>
-              </w:rPr>
-              <w:t xml:space="default">0.156</w:t>
-            </w:r>
-          </w:p>
-        </w:tc>
-        <w:tc>
-          <w:tcPr>
-            <w:tcBorders>
-              <w:top w:val="single" w:space="0" w:color="D3D3D3"/>
-              <w:bottom w:val="single" w:space="0" w:color="D3D3D3"/>
-              <w:start w:val="single" w:space="0" w:color="D3D3D3"/>
-              <w:end w:val="single" w:space="0" w:color="D3D3D3"/>
-            </w:tcBorders>
-          </w:tcPr>
-          <w:p>
-            <w:pPr>
-              <w:spacing w:before="0" w:after="60"/>
-              <w:keepNext/>
-              <w:jc w:val="start"/>
-            </w:pPr>
-            <w:r>
-              <w:rPr>
-                <w:rFonts w:ascii="Calibri" w:hAnsi="Calibri"/>
-                <w:sz w:val="20"/>
-              </w:rPr>
-              <w:t xml:space="default">0.165</w:t>
+              <w:t xml:space="default">0.075</w:t>
+            </w:r>
+          </w:p>
+        </w:tc>
+        <w:tc>
+          <w:tcPr>
+            <w:tcBorders>
+              <w:top w:val="single" w:space="0" w:color="D3D3D3"/>
+              <w:bottom w:val="single" w:space="0" w:color="D3D3D3"/>
+              <w:start w:val="single" w:space="0" w:color="D3D3D3"/>
+              <w:end w:val="single" w:space="0" w:color="D3D3D3"/>
+            </w:tcBorders>
+          </w:tcPr>
+          <w:p>
+            <w:pPr>
+              <w:spacing w:before="0" w:after="60"/>
+              <w:keepNext/>
+              <w:jc w:val="start"/>
+            </w:pPr>
+            <w:r>
+              <w:rPr>
+                <w:rFonts w:ascii="Calibri" w:hAnsi="Calibri"/>
+                <w:sz w:val="20"/>
+              </w:rPr>
+              <w:t xml:space="default">0.155</w:t>
+            </w:r>
+          </w:p>
+        </w:tc>
+        <w:tc>
+          <w:tcPr>
+            <w:tcBorders>
+              <w:top w:val="single" w:space="0" w:color="D3D3D3"/>
+              <w:bottom w:val="single" w:space="0" w:color="D3D3D3"/>
+              <w:start w:val="single" w:space="0" w:color="D3D3D3"/>
+              <w:end w:val="single" w:space="0" w:color="D3D3D3"/>
+            </w:tcBorders>
+          </w:tcPr>
+          <w:p>
+            <w:pPr>
+              <w:spacing w:before="0" w:after="60"/>
+              <w:keepNext/>
+              <w:jc w:val="start"/>
+            </w:pPr>
+            <w:r>
+              <w:rPr>
+                <w:rFonts w:ascii="Calibri" w:hAnsi="Calibri"/>
+                <w:sz w:val="20"/>
+              </w:rPr>
+              <w:t xml:space="default">0.16</w:t>
             </w:r>
           </w:p>
         </w:tc>
@@ -1829,31 +1829,31 @@
                 <w:rFonts w:ascii="Calibri" w:hAnsi="Calibri"/>
                 <w:sz w:val="20"/>
               </w:rPr>
-              <w:t xml:space="default">0.187</w:t>
-            </w:r>
-          </w:p>
-        </w:tc>
-        <w:tc>
-          <w:tcPr>
-            <w:tcBorders>
-              <w:top w:val="single" w:space="0" w:color="D3D3D3"/>
-              <w:bottom w:val="single" w:space="0" w:color="D3D3D3"/>
-              <w:start w:val="single" w:space="0" w:color="D3D3D3"/>
-              <w:end w:val="single" w:space="0" w:color="D3D3D3"/>
-            </w:tcBorders>
-          </w:tcPr>
-          <w:p>
-            <w:pPr>
-              <w:spacing w:before="0" w:after="60"/>
-              <w:keepNext/>
-              <w:jc w:val="start"/>
-            </w:pPr>
-            <w:r>
-              <w:rPr>
-                <w:rFonts w:ascii="Calibri" w:hAnsi="Calibri"/>
-                <w:sz w:val="20"/>
-              </w:rPr>
               <w:t xml:space="default">0.186</w:t>
+            </w:r>
+          </w:p>
+        </w:tc>
+        <w:tc>
+          <w:tcPr>
+            <w:tcBorders>
+              <w:top w:val="single" w:space="0" w:color="D3D3D3"/>
+              <w:bottom w:val="single" w:space="0" w:color="D3D3D3"/>
+              <w:start w:val="single" w:space="0" w:color="D3D3D3"/>
+              <w:end w:val="single" w:space="0" w:color="D3D3D3"/>
+            </w:tcBorders>
+          </w:tcPr>
+          <w:p>
+            <w:pPr>
+              <w:spacing w:before="0" w:after="60"/>
+              <w:keepNext/>
+              <w:jc w:val="start"/>
+            </w:pPr>
+            <w:r>
+              <w:rPr>
+                <w:rFonts w:ascii="Calibri" w:hAnsi="Calibri"/>
+                <w:sz w:val="20"/>
+              </w:rPr>
+              <w:t xml:space="default">0.185</w:t>
             </w:r>
           </w:p>
         </w:tc>
@@ -1954,7 +1954,7 @@
                 <w:rFonts w:ascii="Calibri" w:hAnsi="Calibri"/>
                 <w:sz w:val="20"/>
               </w:rPr>
-              <w:t xml:space="default">0.204</w:t>
+              <w:t xml:space="default">0.198</w:t>
             </w:r>
           </w:p>
         </w:tc>
@@ -2002,79 +2002,79 @@
                 <w:rFonts w:ascii="Calibri" w:hAnsi="Calibri"/>
                 <w:sz w:val="20"/>
               </w:rPr>
-              <w:t xml:space="default">0.197</w:t>
-            </w:r>
-          </w:p>
-        </w:tc>
-        <w:tc>
-          <w:tcPr>
-            <w:tcBorders>
-              <w:top w:val="single" w:space="0" w:color="D3D3D3"/>
-              <w:bottom w:val="single" w:space="0" w:color="D3D3D3"/>
-              <w:start w:val="single" w:space="0" w:color="D3D3D3"/>
-              <w:end w:val="single" w:space="0" w:color="D3D3D3"/>
-            </w:tcBorders>
-          </w:tcPr>
-          <w:p>
-            <w:pPr>
-              <w:spacing w:before="0" w:after="60"/>
-              <w:keepNext/>
-              <w:jc w:val="start"/>
-            </w:pPr>
-            <w:r>
-              <w:rPr>
-                <w:rFonts w:ascii="Calibri" w:hAnsi="Calibri"/>
-                <w:sz w:val="20"/>
-              </w:rPr>
-              <w:t xml:space="default">0.202</w:t>
-            </w:r>
-          </w:p>
-        </w:tc>
-        <w:tc>
-          <w:tcPr>
-            <w:tcBorders>
-              <w:top w:val="single" w:space="0" w:color="D3D3D3"/>
-              <w:bottom w:val="single" w:space="0" w:color="D3D3D3"/>
-              <w:start w:val="single" w:space="0" w:color="D3D3D3"/>
-              <w:end w:val="single" w:space="0" w:color="D3D3D3"/>
-            </w:tcBorders>
-          </w:tcPr>
-          <w:p>
-            <w:pPr>
-              <w:spacing w:before="0" w:after="60"/>
-              <w:keepNext/>
-              <w:jc w:val="start"/>
-            </w:pPr>
-            <w:r>
-              <w:rPr>
-                <w:rFonts w:ascii="Calibri" w:hAnsi="Calibri"/>
-                <w:sz w:val="20"/>
-              </w:rPr>
-              <w:t xml:space="default">0.156</w:t>
-            </w:r>
-          </w:p>
-        </w:tc>
-        <w:tc>
-          <w:tcPr>
-            <w:tcBorders>
-              <w:top w:val="single" w:space="0" w:color="D3D3D3"/>
-              <w:bottom w:val="single" w:space="0" w:color="D3D3D3"/>
-              <w:start w:val="single" w:space="0" w:color="D3D3D3"/>
-              <w:end w:val="single" w:space="0" w:color="D3D3D3"/>
-            </w:tcBorders>
-          </w:tcPr>
-          <w:p>
-            <w:pPr>
-              <w:spacing w:before="0" w:after="60"/>
-              <w:keepNext/>
-              <w:jc w:val="start"/>
-            </w:pPr>
-            <w:r>
-              <w:rPr>
-                <w:rFonts w:ascii="Calibri" w:hAnsi="Calibri"/>
-                <w:sz w:val="20"/>
-              </w:rPr>
-              <w:t xml:space="default">0.165</w:t>
+              <w:t xml:space="default">0.196</w:t>
+            </w:r>
+          </w:p>
+        </w:tc>
+        <w:tc>
+          <w:tcPr>
+            <w:tcBorders>
+              <w:top w:val="single" w:space="0" w:color="D3D3D3"/>
+              <w:bottom w:val="single" w:space="0" w:color="D3D3D3"/>
+              <w:start w:val="single" w:space="0" w:color="D3D3D3"/>
+              <w:end w:val="single" w:space="0" w:color="D3D3D3"/>
+            </w:tcBorders>
+          </w:tcPr>
+          <w:p>
+            <w:pPr>
+              <w:spacing w:before="0" w:after="60"/>
+              <w:keepNext/>
+              <w:jc w:val="start"/>
+            </w:pPr>
+            <w:r>
+              <w:rPr>
+                <w:rFonts w:ascii="Calibri" w:hAnsi="Calibri"/>
+                <w:sz w:val="20"/>
+              </w:rPr>
+              <w:t xml:space="default">0.2</w:t>
+            </w:r>
+          </w:p>
+        </w:tc>
+        <w:tc>
+          <w:tcPr>
+            <w:tcBorders>
+              <w:top w:val="single" w:space="0" w:color="D3D3D3"/>
+              <w:bottom w:val="single" w:space="0" w:color="D3D3D3"/>
+              <w:start w:val="single" w:space="0" w:color="D3D3D3"/>
+              <w:end w:val="single" w:space="0" w:color="D3D3D3"/>
+            </w:tcBorders>
+          </w:tcPr>
+          <w:p>
+            <w:pPr>
+              <w:spacing w:before="0" w:after="60"/>
+              <w:keepNext/>
+              <w:jc w:val="start"/>
+            </w:pPr>
+            <w:r>
+              <w:rPr>
+                <w:rFonts w:ascii="Calibri" w:hAnsi="Calibri"/>
+                <w:sz w:val="20"/>
+              </w:rPr>
+              <w:t xml:space="default">0.155</w:t>
+            </w:r>
+          </w:p>
+        </w:tc>
+        <w:tc>
+          <w:tcPr>
+            <w:tcBorders>
+              <w:top w:val="single" w:space="0" w:color="D3D3D3"/>
+              <w:bottom w:val="single" w:space="0" w:color="D3D3D3"/>
+              <w:start w:val="single" w:space="0" w:color="D3D3D3"/>
+              <w:end w:val="single" w:space="0" w:color="D3D3D3"/>
+            </w:tcBorders>
+          </w:tcPr>
+          <w:p>
+            <w:pPr>
+              <w:spacing w:before="0" w:after="60"/>
+              <w:keepNext/>
+              <w:jc w:val="start"/>
+            </w:pPr>
+            <w:r>
+              <w:rPr>
+                <w:rFonts w:ascii="Calibri" w:hAnsi="Calibri"/>
+                <w:sz w:val="20"/>
+              </w:rPr>
+              <w:t xml:space="default">0.16</w:t>
             </w:r>
           </w:p>
         </w:tc>
@@ -2151,103 +2151,103 @@
                 <w:rFonts w:ascii="Calibri" w:hAnsi="Calibri"/>
                 <w:sz w:val="20"/>
               </w:rPr>
-              <w:t xml:space="default">39</w:t>
-            </w:r>
-          </w:p>
-        </w:tc>
-        <w:tc>
-          <w:tcPr>
-            <w:tcBorders>
-              <w:top w:val="single" w:space="0" w:color="D3D3D3"/>
-              <w:bottom w:val="single" w:space="0" w:color="D3D3D3"/>
-              <w:start w:val="single" w:space="0" w:color="D3D3D3"/>
-              <w:end w:val="single" w:space="0" w:color="D3D3D3"/>
-            </w:tcBorders>
-          </w:tcPr>
-          <w:p>
-            <w:pPr>
-              <w:spacing w:before="0" w:after="60"/>
-              <w:keepNext/>
-              <w:jc w:val="start"/>
-            </w:pPr>
-            <w:r>
-              <w:rPr>
-                <w:rFonts w:ascii="Calibri" w:hAnsi="Calibri"/>
-                <w:sz w:val="20"/>
-              </w:rPr>
-              <w:t xml:space="default">45</w:t>
-            </w:r>
-          </w:p>
-        </w:tc>
-        <w:tc>
-          <w:tcPr>
-            <w:tcBorders>
-              <w:top w:val="single" w:space="0" w:color="D3D3D3"/>
-              <w:bottom w:val="single" w:space="0" w:color="D3D3D3"/>
-              <w:start w:val="single" w:space="0" w:color="D3D3D3"/>
-              <w:end w:val="single" w:space="0" w:color="D3D3D3"/>
-            </w:tcBorders>
-          </w:tcPr>
-          <w:p>
-            <w:pPr>
-              <w:spacing w:before="0" w:after="60"/>
-              <w:keepNext/>
-              <w:jc w:val="start"/>
-            </w:pPr>
-            <w:r>
-              <w:rPr>
-                <w:rFonts w:ascii="Calibri" w:hAnsi="Calibri"/>
-                <w:sz w:val="20"/>
-              </w:rPr>
-              <w:t xml:space="default">45</w:t>
-            </w:r>
-          </w:p>
-        </w:tc>
-        <w:tc>
-          <w:tcPr>
-            <w:tcBorders>
-              <w:top w:val="single" w:space="0" w:color="D3D3D3"/>
-              <w:bottom w:val="single" w:space="0" w:color="D3D3D3"/>
-              <w:start w:val="single" w:space="0" w:color="D3D3D3"/>
-              <w:end w:val="single" w:space="0" w:color="D3D3D3"/>
-            </w:tcBorders>
-          </w:tcPr>
-          <w:p>
-            <w:pPr>
-              <w:spacing w:before="0" w:after="60"/>
-              <w:keepNext/>
-              <w:jc w:val="start"/>
-            </w:pPr>
-            <w:r>
-              <w:rPr>
-                <w:rFonts w:ascii="Calibri" w:hAnsi="Calibri"/>
-                <w:sz w:val="20"/>
-              </w:rPr>
-              <w:t xml:space="default">45</w:t>
-            </w:r>
-          </w:p>
-        </w:tc>
-        <w:tc>
-          <w:tcPr>
-            <w:tcBorders>
-              <w:top w:val="single" w:space="0" w:color="D3D3D3"/>
-              <w:bottom w:val="single" w:space="0" w:color="D3D3D3"/>
-              <w:start w:val="single" w:space="0" w:color="D3D3D3"/>
-              <w:end w:val="single" w:space="0" w:color="D3D3D3"/>
-            </w:tcBorders>
-          </w:tcPr>
-          <w:p>
-            <w:pPr>
-              <w:spacing w:before="0" w:after="60"/>
-              <w:keepNext/>
-              <w:jc w:val="start"/>
-            </w:pPr>
-            <w:r>
-              <w:rPr>
-                <w:rFonts w:ascii="Calibri" w:hAnsi="Calibri"/>
-                <w:sz w:val="20"/>
-              </w:rPr>
-              <w:t xml:space="default">45</w:t>
+              <w:t xml:space="default">40</w:t>
+            </w:r>
+          </w:p>
+        </w:tc>
+        <w:tc>
+          <w:tcPr>
+            <w:tcBorders>
+              <w:top w:val="single" w:space="0" w:color="D3D3D3"/>
+              <w:bottom w:val="single" w:space="0" w:color="D3D3D3"/>
+              <w:start w:val="single" w:space="0" w:color="D3D3D3"/>
+              <w:end w:val="single" w:space="0" w:color="D3D3D3"/>
+            </w:tcBorders>
+          </w:tcPr>
+          <w:p>
+            <w:pPr>
+              <w:spacing w:before="0" w:after="60"/>
+              <w:keepNext/>
+              <w:jc w:val="start"/>
+            </w:pPr>
+            <w:r>
+              <w:rPr>
+                <w:rFonts w:ascii="Calibri" w:hAnsi="Calibri"/>
+                <w:sz w:val="20"/>
+              </w:rPr>
+              <w:t xml:space="default">46</w:t>
+            </w:r>
+          </w:p>
+        </w:tc>
+        <w:tc>
+          <w:tcPr>
+            <w:tcBorders>
+              <w:top w:val="single" w:space="0" w:color="D3D3D3"/>
+              <w:bottom w:val="single" w:space="0" w:color="D3D3D3"/>
+              <w:start w:val="single" w:space="0" w:color="D3D3D3"/>
+              <w:end w:val="single" w:space="0" w:color="D3D3D3"/>
+            </w:tcBorders>
+          </w:tcPr>
+          <w:p>
+            <w:pPr>
+              <w:spacing w:before="0" w:after="60"/>
+              <w:keepNext/>
+              <w:jc w:val="start"/>
+            </w:pPr>
+            <w:r>
+              <w:rPr>
+                <w:rFonts w:ascii="Calibri" w:hAnsi="Calibri"/>
+                <w:sz w:val="20"/>
+              </w:rPr>
+              <w:t xml:space="default">46</w:t>
+            </w:r>
+          </w:p>
+        </w:tc>
+        <w:tc>
+          <w:tcPr>
+            <w:tcBorders>
+              <w:top w:val="single" w:space="0" w:color="D3D3D3"/>
+              <w:bottom w:val="single" w:space="0" w:color="D3D3D3"/>
+              <w:start w:val="single" w:space="0" w:color="D3D3D3"/>
+              <w:end w:val="single" w:space="0" w:color="D3D3D3"/>
+            </w:tcBorders>
+          </w:tcPr>
+          <w:p>
+            <w:pPr>
+              <w:spacing w:before="0" w:after="60"/>
+              <w:keepNext/>
+              <w:jc w:val="start"/>
+            </w:pPr>
+            <w:r>
+              <w:rPr>
+                <w:rFonts w:ascii="Calibri" w:hAnsi="Calibri"/>
+                <w:sz w:val="20"/>
+              </w:rPr>
+              <w:t xml:space="default">46</w:t>
+            </w:r>
+          </w:p>
+        </w:tc>
+        <w:tc>
+          <w:tcPr>
+            <w:tcBorders>
+              <w:top w:val="single" w:space="0" w:color="D3D3D3"/>
+              <w:bottom w:val="single" w:space="0" w:color="D3D3D3"/>
+              <w:start w:val="single" w:space="0" w:color="D3D3D3"/>
+              <w:end w:val="single" w:space="0" w:color="D3D3D3"/>
+            </w:tcBorders>
+          </w:tcPr>
+          <w:p>
+            <w:pPr>
+              <w:spacing w:before="0" w:after="60"/>
+              <w:keepNext/>
+              <w:jc w:val="start"/>
+            </w:pPr>
+            <w:r>
+              <w:rPr>
+                <w:rFonts w:ascii="Calibri" w:hAnsi="Calibri"/>
+                <w:sz w:val="20"/>
+              </w:rPr>
+              <w:t xml:space="default">46</w:t>
             </w:r>
           </w:p>
         </w:tc>
@@ -2324,103 +2324,103 @@
                 <w:rFonts w:ascii="Calibri" w:hAnsi="Calibri"/>
                 <w:sz w:val="20"/>
               </w:rPr>
-              <w:t xml:space="default">156</w:t>
-            </w:r>
-          </w:p>
-        </w:tc>
-        <w:tc>
-          <w:tcPr>
-            <w:tcBorders>
-              <w:top w:val="single" w:space="0" w:color="D3D3D3"/>
-              <w:bottom w:val="single" w:space="0" w:color="D3D3D3"/>
-              <w:start w:val="single" w:space="0" w:color="D3D3D3"/>
-              <w:end w:val="single" w:space="0" w:color="D3D3D3"/>
-            </w:tcBorders>
-          </w:tcPr>
-          <w:p>
-            <w:pPr>
-              <w:spacing w:before="0" w:after="60"/>
-              <w:keepNext/>
-              <w:jc w:val="start"/>
-            </w:pPr>
-            <w:r>
-              <w:rPr>
-                <w:rFonts w:ascii="Calibri" w:hAnsi="Calibri"/>
-                <w:sz w:val="20"/>
-              </w:rPr>
-              <w:t xml:space="default">202</w:t>
-            </w:r>
-          </w:p>
-        </w:tc>
-        <w:tc>
-          <w:tcPr>
-            <w:tcBorders>
-              <w:top w:val="single" w:space="0" w:color="D3D3D3"/>
-              <w:bottom w:val="single" w:space="0" w:color="D3D3D3"/>
-              <w:start w:val="single" w:space="0" w:color="D3D3D3"/>
-              <w:end w:val="single" w:space="0" w:color="D3D3D3"/>
-            </w:tcBorders>
-          </w:tcPr>
-          <w:p>
-            <w:pPr>
-              <w:spacing w:before="0" w:after="60"/>
-              <w:keepNext/>
-              <w:jc w:val="start"/>
-            </w:pPr>
-            <w:r>
-              <w:rPr>
-                <w:rFonts w:ascii="Calibri" w:hAnsi="Calibri"/>
-                <w:sz w:val="20"/>
-              </w:rPr>
-              <w:t xml:space="default">202</w:t>
-            </w:r>
-          </w:p>
-        </w:tc>
-        <w:tc>
-          <w:tcPr>
-            <w:tcBorders>
-              <w:top w:val="single" w:space="0" w:color="D3D3D3"/>
-              <w:bottom w:val="single" w:space="0" w:color="D3D3D3"/>
-              <w:start w:val="single" w:space="0" w:color="D3D3D3"/>
-              <w:end w:val="single" w:space="0" w:color="D3D3D3"/>
-            </w:tcBorders>
-          </w:tcPr>
-          <w:p>
-            <w:pPr>
-              <w:spacing w:before="0" w:after="60"/>
-              <w:keepNext/>
-              <w:jc w:val="start"/>
-            </w:pPr>
-            <w:r>
-              <w:rPr>
-                <w:rFonts w:ascii="Calibri" w:hAnsi="Calibri"/>
-                <w:sz w:val="20"/>
-              </w:rPr>
-              <w:t xml:space="default">202</w:t>
-            </w:r>
-          </w:p>
-        </w:tc>
-        <w:tc>
-          <w:tcPr>
-            <w:tcBorders>
-              <w:top w:val="single" w:space="0" w:color="D3D3D3"/>
-              <w:bottom w:val="single" w:space="0" w:color="D3D3D3"/>
-              <w:start w:val="single" w:space="0" w:color="D3D3D3"/>
-              <w:end w:val="single" w:space="0" w:color="D3D3D3"/>
-            </w:tcBorders>
-          </w:tcPr>
-          <w:p>
-            <w:pPr>
-              <w:spacing w:before="0" w:after="60"/>
-              <w:keepNext/>
-              <w:jc w:val="start"/>
-            </w:pPr>
-            <w:r>
-              <w:rPr>
-                <w:rFonts w:ascii="Calibri" w:hAnsi="Calibri"/>
-                <w:sz w:val="20"/>
-              </w:rPr>
-              <w:t xml:space="default">202</w:t>
+              <w:t xml:space="default">157</w:t>
+            </w:r>
+          </w:p>
+        </w:tc>
+        <w:tc>
+          <w:tcPr>
+            <w:tcBorders>
+              <w:top w:val="single" w:space="0" w:color="D3D3D3"/>
+              <w:bottom w:val="single" w:space="0" w:color="D3D3D3"/>
+              <w:start w:val="single" w:space="0" w:color="D3D3D3"/>
+              <w:end w:val="single" w:space="0" w:color="D3D3D3"/>
+            </w:tcBorders>
+          </w:tcPr>
+          <w:p>
+            <w:pPr>
+              <w:spacing w:before="0" w:after="60"/>
+              <w:keepNext/>
+              <w:jc w:val="start"/>
+            </w:pPr>
+            <w:r>
+              <w:rPr>
+                <w:rFonts w:ascii="Calibri" w:hAnsi="Calibri"/>
+                <w:sz w:val="20"/>
+              </w:rPr>
+              <w:t xml:space="default">205</w:t>
+            </w:r>
+          </w:p>
+        </w:tc>
+        <w:tc>
+          <w:tcPr>
+            <w:tcBorders>
+              <w:top w:val="single" w:space="0" w:color="D3D3D3"/>
+              <w:bottom w:val="single" w:space="0" w:color="D3D3D3"/>
+              <w:start w:val="single" w:space="0" w:color="D3D3D3"/>
+              <w:end w:val="single" w:space="0" w:color="D3D3D3"/>
+            </w:tcBorders>
+          </w:tcPr>
+          <w:p>
+            <w:pPr>
+              <w:spacing w:before="0" w:after="60"/>
+              <w:keepNext/>
+              <w:jc w:val="start"/>
+            </w:pPr>
+            <w:r>
+              <w:rPr>
+                <w:rFonts w:ascii="Calibri" w:hAnsi="Calibri"/>
+                <w:sz w:val="20"/>
+              </w:rPr>
+              <w:t xml:space="default">205</w:t>
+            </w:r>
+          </w:p>
+        </w:tc>
+        <w:tc>
+          <w:tcPr>
+            <w:tcBorders>
+              <w:top w:val="single" w:space="0" w:color="D3D3D3"/>
+              <w:bottom w:val="single" w:space="0" w:color="D3D3D3"/>
+              <w:start w:val="single" w:space="0" w:color="D3D3D3"/>
+              <w:end w:val="single" w:space="0" w:color="D3D3D3"/>
+            </w:tcBorders>
+          </w:tcPr>
+          <w:p>
+            <w:pPr>
+              <w:spacing w:before="0" w:after="60"/>
+              <w:keepNext/>
+              <w:jc w:val="start"/>
+            </w:pPr>
+            <w:r>
+              <w:rPr>
+                <w:rFonts w:ascii="Calibri" w:hAnsi="Calibri"/>
+                <w:sz w:val="20"/>
+              </w:rPr>
+              <w:t xml:space="default">205</w:t>
+            </w:r>
+          </w:p>
+        </w:tc>
+        <w:tc>
+          <w:tcPr>
+            <w:tcBorders>
+              <w:top w:val="single" w:space="0" w:color="D3D3D3"/>
+              <w:bottom w:val="single" w:space="0" w:color="D3D3D3"/>
+              <w:start w:val="single" w:space="0" w:color="D3D3D3"/>
+              <w:end w:val="single" w:space="0" w:color="D3D3D3"/>
+            </w:tcBorders>
+          </w:tcPr>
+          <w:p>
+            <w:pPr>
+              <w:spacing w:before="0" w:after="60"/>
+              <w:keepNext/>
+              <w:jc w:val="start"/>
+            </w:pPr>
+            <w:r>
+              <w:rPr>
+                <w:rFonts w:ascii="Calibri" w:hAnsi="Calibri"/>
+                <w:sz w:val="20"/>
+              </w:rPr>
+              <w:t xml:space="default">205</w:t>
             </w:r>
           </w:p>
         </w:tc>
@@ -2431,7 +2431,11 @@
         <w:pStyle w:val="FirstParagraph"/>
       </w:pPr>
     </w:p>
-    <w:sectPr/>
+    <w:sectPr>
+      <w:footnotePr>
+        <w:numRestart w:val="eachSect"/>
+      </w:footnotePr>
+    </w:sectPr>
   </w:body>
 </w:document>
 </file>
@@ -2603,8 +2607,6 @@
     </w:pPr>
     <w:rPr>
       <w:rFonts w:asciiTheme="majorHAnsi" w:cstheme="majorBidi" w:eastAsiaTheme="majorEastAsia" w:hAnsiTheme="majorHAnsi"/>
-      <w:spacing w:val="-10"/>
-      <w:kern w:val="28"/>
       <w:sz w:val="56"/>
       <w:szCs w:val="56"/>
     </w:rPr>
@@ -2617,8 +2619,6 @@
     <w:rsid w:val="00A10FD9"/>
     <w:rPr>
       <w:rFonts w:asciiTheme="majorHAnsi" w:cstheme="majorBidi" w:eastAsiaTheme="majorEastAsia" w:hAnsiTheme="majorHAnsi"/>
-      <w:spacing w:val="-10"/>
-      <w:kern w:val="28"/>
       <w:sz w:val="56"/>
       <w:szCs w:val="56"/>
     </w:rPr>
@@ -2659,23 +2659,31 @@
   </w:style>
   <w:style w:customStyle="1" w:styleId="Author" w:type="paragraph">
     <w:name w:val="Author"/>
+    <w:basedOn w:val="Title"/>
     <w:next w:val="BodyText"/>
     <w:qFormat/>
     <w:pPr>
       <w:keepNext/>
       <w:keepLines/>
-      <w:jc w:val="center"/>
     </w:pPr>
+    <w:rPr>
+      <w:sz w:val="24"/>
+      <w:szCs w:val="24"/>
+    </w:rPr>
   </w:style>
   <w:style w:styleId="Date" w:type="paragraph">
     <w:name w:val="Date"/>
+    <w:basedOn w:val="Title"/>
     <w:next w:val="BodyText"/>
     <w:qFormat/>
     <w:pPr>
       <w:keepNext/>
       <w:keepLines/>
-      <w:jc w:val="center"/>
     </w:pPr>
+    <w:rPr>
+      <w:sz w:val="24"/>
+      <w:szCs w:val="24"/>
+    </w:rPr>
   </w:style>
   <w:style w:customStyle="1" w:styleId="AbstractTitle" w:type="paragraph">
     <w:name w:val="Abstract Title"/>

</xml_diff>